<commit_message>
nmv 28 05 2022
</commit_message>
<xml_diff>
--- a/TS Jatai Ghanam Project/Summary breakup 2.1 to 2.6.docx
+++ b/TS Jatai Ghanam Project/Summary breakup 2.1 to 2.6.docx
@@ -986,7 +986,18 @@
                 <w:szCs w:val="28"/>
                 <w:lang w:val="en-IN" w:eastAsia="en-IN" w:bidi="ar-SA"/>
               </w:rPr>
-              <w:t>2523</w:t>
+              <w:t>2</w:t>
+            </w:r>
+            <w:r>
+              <w:rPr>
+                <w:rFonts w:ascii="Arial" w:eastAsia="Times New Roman" w:hAnsi="Arial" w:cs="Arial"/>
+                <w:b/>
+                <w:color w:val="000000"/>
+                <w:sz w:val="28"/>
+                <w:szCs w:val="28"/>
+                <w:lang w:val="en-IN" w:eastAsia="en-IN" w:bidi="ar-SA"/>
+              </w:rPr>
+              <w:t>493</w:t>
             </w:r>
           </w:p>
         </w:tc>
@@ -1462,7 +1473,7 @@
                 <w:szCs w:val="28"/>
                 <w:lang w:val="en-IN" w:eastAsia="en-IN" w:bidi="ar-SA"/>
               </w:rPr>
-              <w:t>249</w:t>
+              <w:t>279</w:t>
             </w:r>
           </w:p>
         </w:tc>
@@ -3964,7 +3975,7 @@
                 <w:szCs w:val="28"/>
                 <w:lang w:val="en-IN" w:eastAsia="en-IN" w:bidi="ar-SA"/>
               </w:rPr>
-              <w:t>2523</w:t>
+              <w:t>2493</w:t>
             </w:r>
           </w:p>
         </w:tc>
@@ -4294,7 +4305,7 @@
                 <w:szCs w:val="28"/>
                 <w:lang w:val="en-IN" w:eastAsia="en-IN" w:bidi="ar-SA"/>
               </w:rPr>
-              <w:t>249</w:t>
+              <w:t>279</w:t>
             </w:r>
           </w:p>
         </w:tc>
@@ -5589,6 +5600,50 @@
                 <w:lang w:val="en-IN" w:eastAsia="en-IN" w:bidi="ar-SA"/>
               </w:rPr>
             </w:pPr>
+            <w:r>
+              <w:rPr>
+                <w:rFonts w:ascii="Arial" w:eastAsia="Times New Roman" w:hAnsi="Arial" w:cs="Arial"/>
+                <w:b/>
+                <w:color w:val="000000"/>
+                <w:sz w:val="28"/>
+                <w:szCs w:val="28"/>
+                <w:lang w:val="en-IN" w:eastAsia="en-IN" w:bidi="ar-SA"/>
+              </w:rPr>
+              <w:fldChar w:fldCharType="begin"/>
+            </w:r>
+            <w:r>
+              <w:rPr>
+                <w:rFonts w:ascii="Arial" w:eastAsia="Times New Roman" w:hAnsi="Arial" w:cs="Arial"/>
+                <w:b/>
+                <w:color w:val="000000"/>
+                <w:sz w:val="28"/>
+                <w:szCs w:val="28"/>
+                <w:lang w:val="en-IN" w:eastAsia="en-IN" w:bidi="ar-SA"/>
+              </w:rPr>
+              <w:instrText xml:space="preserve"> =SUM(ABOVE) </w:instrText>
+            </w:r>
+            <w:r>
+              <w:rPr>
+                <w:rFonts w:ascii="Arial" w:eastAsia="Times New Roman" w:hAnsi="Arial" w:cs="Arial"/>
+                <w:b/>
+                <w:color w:val="000000"/>
+                <w:sz w:val="28"/>
+                <w:szCs w:val="28"/>
+                <w:lang w:val="en-IN" w:eastAsia="en-IN" w:bidi="ar-SA"/>
+              </w:rPr>
+              <w:fldChar w:fldCharType="separate"/>
+            </w:r>
+            <w:r>
+              <w:rPr>
+                <w:rFonts w:ascii="Arial" w:eastAsia="Times New Roman" w:hAnsi="Arial" w:cs="Arial"/>
+                <w:b/>
+                <w:color w:val="000000"/>
+                <w:sz w:val="28"/>
+                <w:szCs w:val="28"/>
+                <w:lang w:val="en-IN" w:eastAsia="en-IN" w:bidi="ar-SA"/>
+              </w:rPr>
+              <w:fldChar w:fldCharType="end"/>
+            </w:r>
             <w:r>
               <w:rPr>
                 <w:rFonts w:ascii="Arial" w:eastAsia="Times New Roman" w:hAnsi="Arial" w:cs="Arial"/>
@@ -6570,7 +6625,7 @@
                 <w:szCs w:val="28"/>
                 <w:lang w:val="en-IN" w:eastAsia="en-IN" w:bidi="ar-SA"/>
               </w:rPr>
-              <w:t>2523</w:t>
+              <w:t>2493</w:t>
             </w:r>
           </w:p>
         </w:tc>
@@ -6915,7 +6970,7 @@
                 <w:szCs w:val="28"/>
                 <w:lang w:val="en-IN" w:eastAsia="en-IN" w:bidi="ar-SA"/>
               </w:rPr>
-              <w:t>249</w:t>
+              <w:t>279</w:t>
             </w:r>
           </w:p>
         </w:tc>
@@ -8444,6 +8499,7 @@
               <w:rPr>
                 <w:rFonts w:ascii="Arial" w:eastAsia="Times New Roman" w:hAnsi="Arial" w:cs="Arial"/>
                 <w:b/>
+                <w:noProof/>
                 <w:color w:val="000000"/>
                 <w:sz w:val="28"/>
                 <w:szCs w:val="28"/>
@@ -8462,6 +8518,8 @@
               </w:rPr>
               <w:fldChar w:fldCharType="end"/>
             </w:r>
+            <w:bookmarkStart w:id="0" w:name="_GoBack"/>
+            <w:bookmarkEnd w:id="0"/>
           </w:p>
         </w:tc>
       </w:tr>
@@ -17987,18 +18045,7 @@
                 <w:szCs w:val="28"/>
                 <w:lang w:val="en-IN" w:eastAsia="en-IN" w:bidi="ar-SA"/>
               </w:rPr>
-              <w:t>2</w:t>
-            </w:r>
-            <w:r>
-              <w:rPr>
-                <w:rFonts w:ascii="Arial" w:eastAsia="Times New Roman" w:hAnsi="Arial" w:cs="Arial"/>
-                <w:b/>
-                <w:color w:val="000000"/>
-                <w:sz w:val="28"/>
-                <w:szCs w:val="28"/>
-                <w:lang w:val="en-IN" w:eastAsia="en-IN" w:bidi="ar-SA"/>
-              </w:rPr>
-              <w:t>322</w:t>
+              <w:t>2322</w:t>
             </w:r>
           </w:p>
         </w:tc>
@@ -23954,29 +24001,7 @@
                 <w:szCs w:val="28"/>
                 <w:lang w:val="en-IN" w:eastAsia="en-IN" w:bidi="ar-SA"/>
               </w:rPr>
-              <w:t>2</w:t>
-            </w:r>
-            <w:r>
-              <w:rPr>
-                <w:rFonts w:ascii="Arial" w:eastAsia="Times New Roman" w:hAnsi="Arial" w:cs="Arial"/>
-                <w:b/>
-                <w:color w:val="000000"/>
-                <w:sz w:val="24"/>
-                <w:szCs w:val="28"/>
-                <w:lang w:val="en-IN" w:eastAsia="en-IN" w:bidi="ar-SA"/>
-              </w:rPr>
-              <w:t>1</w:t>
-            </w:r>
-            <w:r>
-              <w:rPr>
-                <w:rFonts w:ascii="Arial" w:eastAsia="Times New Roman" w:hAnsi="Arial" w:cs="Arial"/>
-                <w:b/>
-                <w:color w:val="000000"/>
-                <w:sz w:val="24"/>
-                <w:szCs w:val="28"/>
-                <w:lang w:val="en-IN" w:eastAsia="en-IN" w:bidi="ar-SA"/>
-              </w:rPr>
-              <w:t>4</w:t>
+              <w:t>214</w:t>
             </w:r>
           </w:p>
         </w:tc>
@@ -25520,8 +25545,6 @@
               </w:rPr>
               <w:fldChar w:fldCharType="end"/>
             </w:r>
-            <w:bookmarkStart w:id="0" w:name="_GoBack"/>
-            <w:bookmarkEnd w:id="0"/>
           </w:p>
         </w:tc>
       </w:tr>
@@ -26521,7 +26544,7 @@
 </file>
 
 <file path=customXml/itemProps1.xml><?xml version="1.0" encoding="utf-8"?>
-<ds:datastoreItem xmlns:ds="http://schemas.openxmlformats.org/officeDocument/2006/customXml" ds:itemID="{7D4DDBDF-284C-41EC-86E7-8FA99204F1F0}">
+<ds:datastoreItem xmlns:ds="http://schemas.openxmlformats.org/officeDocument/2006/customXml" ds:itemID="{D6C930D3-DB94-447F-A70E-AB8DDBCE302E}">
   <ds:schemaRefs>
     <ds:schemaRef ds:uri="http://schemas.openxmlformats.org/officeDocument/2006/bibliography"/>
   </ds:schemaRefs>

</xml_diff>

<commit_message>
nmv 29 05 2022
</commit_message>
<xml_diff>
--- a/TS Jatai Ghanam Project/Summary breakup 2.1 to 2.6.docx
+++ b/TS Jatai Ghanam Project/Summary breakup 2.1 to 2.6.docx
@@ -5631,17 +5631,6 @@
                 <w:szCs w:val="28"/>
                 <w:lang w:val="en-IN" w:eastAsia="en-IN" w:bidi="ar-SA"/>
               </w:rPr>
-              <w:fldChar w:fldCharType="separate"/>
-            </w:r>
-            <w:r>
-              <w:rPr>
-                <w:rFonts w:ascii="Arial" w:eastAsia="Times New Roman" w:hAnsi="Arial" w:cs="Arial"/>
-                <w:b/>
-                <w:color w:val="000000"/>
-                <w:sz w:val="28"/>
-                <w:szCs w:val="28"/>
-                <w:lang w:val="en-IN" w:eastAsia="en-IN" w:bidi="ar-SA"/>
-              </w:rPr>
               <w:fldChar w:fldCharType="end"/>
             </w:r>
             <w:r>
@@ -8518,8 +8507,6 @@
               </w:rPr>
               <w:fldChar w:fldCharType="end"/>
             </w:r>
-            <w:bookmarkStart w:id="0" w:name="_GoBack"/>
-            <w:bookmarkEnd w:id="0"/>
           </w:p>
         </w:tc>
       </w:tr>
@@ -9534,7 +9521,18 @@
                 <w:szCs w:val="28"/>
                 <w:lang w:val="en-IN" w:eastAsia="en-IN" w:bidi="ar-SA"/>
               </w:rPr>
-              <w:t>2543</w:t>
+              <w:t>25</w:t>
+            </w:r>
+            <w:r>
+              <w:rPr>
+                <w:rFonts w:ascii="Arial" w:eastAsia="Times New Roman" w:hAnsi="Arial" w:cs="Arial"/>
+                <w:b/>
+                <w:color w:val="000000"/>
+                <w:sz w:val="28"/>
+                <w:szCs w:val="28"/>
+                <w:lang w:val="en-IN" w:eastAsia="en-IN" w:bidi="ar-SA"/>
+              </w:rPr>
+              <w:t>24</w:t>
             </w:r>
           </w:p>
         </w:tc>
@@ -10009,7 +10007,18 @@
                 <w:szCs w:val="28"/>
                 <w:lang w:val="en-IN" w:eastAsia="en-IN" w:bidi="ar-SA"/>
               </w:rPr>
-              <w:t>264</w:t>
+              <w:t>2</w:t>
+            </w:r>
+            <w:r>
+              <w:rPr>
+                <w:rFonts w:ascii="Arial" w:eastAsia="Times New Roman" w:hAnsi="Arial" w:cs="Arial"/>
+                <w:b/>
+                <w:color w:val="000000"/>
+                <w:sz w:val="28"/>
+                <w:szCs w:val="28"/>
+                <w:lang w:val="en-IN" w:eastAsia="en-IN" w:bidi="ar-SA"/>
+              </w:rPr>
+              <w:t>83</w:t>
             </w:r>
           </w:p>
         </w:tc>
@@ -12520,7 +12529,18 @@
                 <w:szCs w:val="28"/>
                 <w:lang w:val="en-IN" w:eastAsia="en-IN" w:bidi="ar-SA"/>
               </w:rPr>
-              <w:t>2543</w:t>
+              <w:t>25</w:t>
+            </w:r>
+            <w:r>
+              <w:rPr>
+                <w:rFonts w:ascii="Arial" w:eastAsia="Times New Roman" w:hAnsi="Arial" w:cs="Arial"/>
+                <w:b/>
+                <w:color w:val="000000"/>
+                <w:sz w:val="28"/>
+                <w:szCs w:val="28"/>
+                <w:lang w:val="en-IN" w:eastAsia="en-IN" w:bidi="ar-SA"/>
+              </w:rPr>
+              <w:t>24</w:t>
             </w:r>
           </w:p>
         </w:tc>
@@ -12849,7 +12869,18 @@
                 <w:szCs w:val="28"/>
                 <w:lang w:val="en-IN" w:eastAsia="en-IN" w:bidi="ar-SA"/>
               </w:rPr>
-              <w:t>264</w:t>
+              <w:t>2</w:t>
+            </w:r>
+            <w:r>
+              <w:rPr>
+                <w:rFonts w:ascii="Arial" w:eastAsia="Times New Roman" w:hAnsi="Arial" w:cs="Arial"/>
+                <w:b/>
+                <w:color w:val="000000"/>
+                <w:sz w:val="28"/>
+                <w:szCs w:val="28"/>
+                <w:lang w:val="en-IN" w:eastAsia="en-IN" w:bidi="ar-SA"/>
+              </w:rPr>
+              <w:t>83</w:t>
             </w:r>
           </w:p>
         </w:tc>
@@ -15146,7 +15177,17 @@
                 <w:szCs w:val="28"/>
                 <w:lang w:val="en-IN" w:eastAsia="en-IN" w:bidi="ar-SA"/>
               </w:rPr>
-              <w:t>2543</w:t>
+              <w:t>25</w:t>
+            </w:r>
+            <w:r>
+              <w:rPr>
+                <w:rFonts w:ascii="Arial" w:eastAsia="Times New Roman" w:hAnsi="Arial" w:cs="Arial"/>
+                <w:b/>
+                <w:color w:val="000000"/>
+                <w:szCs w:val="28"/>
+                <w:lang w:val="en-IN" w:eastAsia="en-IN" w:bidi="ar-SA"/>
+              </w:rPr>
+              <w:t>24</w:t>
             </w:r>
           </w:p>
         </w:tc>
@@ -15490,7 +15531,18 @@
                 <w:szCs w:val="28"/>
                 <w:lang w:val="en-IN" w:eastAsia="en-IN" w:bidi="ar-SA"/>
               </w:rPr>
-              <w:t>264</w:t>
+              <w:t>2</w:t>
+            </w:r>
+            <w:r>
+              <w:rPr>
+                <w:rFonts w:ascii="Arial" w:eastAsia="Times New Roman" w:hAnsi="Arial" w:cs="Arial"/>
+                <w:b/>
+                <w:color w:val="000000"/>
+                <w:sz w:val="24"/>
+                <w:szCs w:val="28"/>
+                <w:lang w:val="en-IN" w:eastAsia="en-IN" w:bidi="ar-SA"/>
+              </w:rPr>
+              <w:t>83</w:t>
             </w:r>
           </w:p>
         </w:tc>
@@ -17034,6 +17086,8 @@
               </w:rPr>
               <w:fldChar w:fldCharType="end"/>
             </w:r>
+            <w:bookmarkStart w:id="0" w:name="_GoBack"/>
+            <w:bookmarkEnd w:id="0"/>
           </w:p>
         </w:tc>
       </w:tr>
@@ -26544,7 +26598,7 @@
 </file>
 
 <file path=customXml/itemProps1.xml><?xml version="1.0" encoding="utf-8"?>
-<ds:datastoreItem xmlns:ds="http://schemas.openxmlformats.org/officeDocument/2006/customXml" ds:itemID="{D6C930D3-DB94-447F-A70E-AB8DDBCE302E}">
+<ds:datastoreItem xmlns:ds="http://schemas.openxmlformats.org/officeDocument/2006/customXml" ds:itemID="{DFD5D640-99A4-4AB6-A27A-8318545ECC45}">
   <ds:schemaRefs>
     <ds:schemaRef ds:uri="http://schemas.openxmlformats.org/officeDocument/2006/bibliography"/>
   </ds:schemaRefs>

</xml_diff>

<commit_message>
nmv 23 08 2022
</commit_message>
<xml_diff>
--- a/TS Jatai Ghanam Project/Summary breakup 2.1 to 2.6.docx
+++ b/TS Jatai Ghanam Project/Summary breakup 2.1 to 2.6.docx
@@ -7088,7 +7088,7 @@
           </w:tcPr>
           <w:p>
             <w:pPr>
-              <w:spacing w:line="240" w:lineRule="auto"/>
+              <w:spacing w:after="0" w:line="240" w:lineRule="auto"/>
               <w:rPr>
                 <w:rFonts w:ascii="Latha" w:eastAsia="Times New Roman" w:hAnsi="Latha" w:cs="Latha"/>
                 <w:color w:val="000000"/>
@@ -7942,7 +7942,7 @@
           </w:tcPr>
           <w:p>
             <w:pPr>
-              <w:spacing w:line="240" w:lineRule="auto"/>
+              <w:spacing w:after="0" w:line="240" w:lineRule="auto"/>
               <w:rPr>
                 <w:rFonts w:ascii="Latha" w:eastAsia="Times New Roman" w:hAnsi="Latha" w:cs="Latha"/>
                 <w:color w:val="000000"/>
@@ -7950,6 +7950,7 @@
                 <w:lang w:val="en-IN" w:eastAsia="en-IN" w:bidi="ar-SA"/>
               </w:rPr>
             </w:pPr>
+            <w:bookmarkStart w:id="0" w:name="_GoBack"/>
             <w:r>
               <w:rPr>
                 <w:rFonts w:ascii="Latha" w:hAnsi="Latha" w:cs="Latha"/>
@@ -8266,6 +8267,7 @@
               </w:rPr>
               <w:t xml:space="preserve">  </w:t>
             </w:r>
+            <w:bookmarkEnd w:id="0"/>
           </w:p>
         </w:tc>
         <w:tc>
@@ -51328,8 +51330,6 @@
               </w:rPr>
               <w:fldChar w:fldCharType="end"/>
             </w:r>
-            <w:bookmarkStart w:id="0" w:name="_GoBack"/>
-            <w:bookmarkEnd w:id="0"/>
           </w:p>
         </w:tc>
       </w:tr>
@@ -52323,7 +52323,7 @@
 </file>
 
 <file path=customXml/itemProps1.xml><?xml version="1.0" encoding="utf-8"?>
-<ds:datastoreItem xmlns:ds="http://schemas.openxmlformats.org/officeDocument/2006/customXml" ds:itemID="{81158A0D-BFA3-4D9A-9041-C372198A3CC2}">
+<ds:datastoreItem xmlns:ds="http://schemas.openxmlformats.org/officeDocument/2006/customXml" ds:itemID="{D1C01038-698E-4221-8F2D-3885CCD7299D}">
   <ds:schemaRefs>
     <ds:schemaRef ds:uri="http://schemas.openxmlformats.org/officeDocument/2006/bibliography"/>
   </ds:schemaRefs>

</xml_diff>